<commit_message>
Use case + doc
</commit_message>
<xml_diff>
--- a/4_Diari/Diario_2025.01.15.docx
+++ b/4_Diari/Diario_2025.01.15.docx
@@ -203,6 +203,39 @@
               <w:t xml:space="preserve">Fatto use case </w:t>
             </w:r>
           </w:p>
+          <w:p>
+            <w:pPr>
+              <w:rPr>
+                <w:rFonts w:ascii="Arial" w:hAnsi="Arial" w:cs="Arial"/>
+              </w:rPr>
+            </w:pPr>
+            <w:r>
+              <w:rPr>
+                <w:rFonts w:ascii="Arial" w:hAnsi="Arial" w:cs="Arial"/>
+              </w:rPr>
+              <w:t>-</w:t>
+            </w:r>
+            <w:r>
+              <w:rPr>
+                <w:rFonts w:ascii="Arial" w:hAnsi="Arial" w:cs="Arial"/>
+              </w:rPr>
+              <w:t xml:space="preserve"> </w:t>
+            </w:r>
+            <w:r>
+              <w:rPr>
+                <w:rFonts w:ascii="Arial" w:hAnsi="Arial" w:cs="Arial"/>
+              </w:rPr>
+              <w:t xml:space="preserve">Creato </w:t>
+            </w:r>
+            <w:bookmarkStart w:id="3" w:name="_GoBack"/>
+            <w:bookmarkEnd w:id="3"/>
+            <w:r>
+              <w:rPr>
+                <w:rFonts w:ascii="Arial" w:hAnsi="Arial" w:cs="Arial"/>
+              </w:rPr>
+              <w:t>logo e ricerca tecnologie</w:t>
+            </w:r>
+          </w:p>
         </w:tc>
       </w:tr>
       <w:bookmarkEnd w:id="0"/>
@@ -403,10 +436,14 @@
               <w:rPr>
                 <w:rFonts w:ascii="Arial" w:hAnsi="Arial" w:cs="Arial"/>
               </w:rPr>
-              <w:t xml:space="preserve"> e analisi varie</w:t>
+              <w:t xml:space="preserve"> e anal</w:t>
             </w:r>
-            <w:bookmarkStart w:id="3" w:name="_GoBack"/>
-            <w:bookmarkEnd w:id="3"/>
+            <w:r>
+              <w:rPr>
+                <w:rFonts w:ascii="Arial" w:hAnsi="Arial" w:cs="Arial"/>
+              </w:rPr>
+              <w:t>isi varie + documentazione</w:t>
+            </w:r>
           </w:p>
         </w:tc>
       </w:tr>
@@ -3938,6 +3975,7 @@
     <w:rsid w:val="002746BC"/>
     <w:rsid w:val="00283BFA"/>
     <w:rsid w:val="002A3EDE"/>
+    <w:rsid w:val="002E106F"/>
     <w:rsid w:val="002E249D"/>
     <w:rsid w:val="00304ECD"/>
     <w:rsid w:val="003158F0"/>
@@ -3988,6 +4026,7 @@
     <w:rsid w:val="00842400"/>
     <w:rsid w:val="00866671"/>
     <w:rsid w:val="00886235"/>
+    <w:rsid w:val="008A2CDF"/>
     <w:rsid w:val="008A6626"/>
     <w:rsid w:val="008B4A4C"/>
     <w:rsid w:val="008E6A10"/>
@@ -4844,7 +4883,7 @@
 </file>
 
 <file path=customXml/itemProps1.xml><?xml version="1.0" encoding="utf-8"?>
-<ds:datastoreItem xmlns:ds="http://schemas.openxmlformats.org/officeDocument/2006/customXml" ds:itemID="{4EED521F-AE53-4A85-9E41-27520A711BDE}">
+<ds:datastoreItem xmlns:ds="http://schemas.openxmlformats.org/officeDocument/2006/customXml" ds:itemID="{30E68F04-A193-465C-9E04-DAE2B41F83DA}">
   <ds:schemaRefs>
     <ds:schemaRef ds:uri="http://schemas.openxmlformats.org/officeDocument/2006/bibliography"/>
   </ds:schemaRefs>

</xml_diff>